<commit_message>
Finish delete cause functionality and whole exam
</commit_message>
<xml_diff>
--- a/EXAMS/10 august 2019/DonUni_Условие.docx
+++ b/EXAMS/10 august 2019/DonUni_Условие.docx
@@ -1,6 +1,6 @@
 
 <file path=word/document.xml><?xml version="1.0" encoding="utf-8"?>
-<w:document xmlns:wpc="http://schemas.microsoft.com/office/word/2010/wordprocessingCanvas" xmlns:cx="http://schemas.microsoft.com/office/drawing/2014/chartex" xmlns:cx1="http://schemas.microsoft.com/office/drawing/2015/9/8/chartex" xmlns:cx2="http://schemas.microsoft.com/office/drawing/2015/10/21/chartex" xmlns:cx3="http://schemas.microsoft.com/office/drawing/2016/5/9/chartex" xmlns:cx4="http://schemas.microsoft.com/office/drawing/2016/5/10/chartex" xmlns:cx5="http://schemas.microsoft.com/office/drawing/2016/5/11/chartex" xmlns:cx6="http://schemas.microsoft.com/office/drawing/2016/5/12/chartex" xmlns:cx7="http://schemas.microsoft.com/office/drawing/2016/5/13/chartex" xmlns:cx8="http://schemas.microsoft.com/office/drawing/2016/5/14/chartex" xmlns:mc="http://schemas.openxmlformats.org/markup-compatibility/2006" xmlns:aink="http://schemas.microsoft.com/office/drawing/2016/ink" xmlns:am3d="http://schemas.microsoft.com/office/drawing/2017/model3d" xmlns:o="urn:schemas-microsoft-com:office:office" xmlns:r="http://schemas.openxmlformats.org/officeDocument/2006/relationships" xmlns:m="http://schemas.openxmlformats.org/officeDocument/2006/math" xmlns:v="urn:schemas-microsoft-com:vml" xmlns:wp14="http://schemas.microsoft.com/office/word/2010/wordprocessingDrawing" xmlns:wp="http://schemas.openxmlformats.org/drawingml/2006/wordprocessingDrawing" xmlns:w10="urn:schemas-microsoft-com:office:word" xmlns:w="http://schemas.openxmlformats.org/wordprocessingml/2006/main" xmlns:w14="http://schemas.microsoft.com/office/word/2010/wordml" xmlns:w15="http://schemas.microsoft.com/office/word/2012/wordml" xmlns:w16cid="http://schemas.microsoft.com/office/word/2016/wordml/cid" xmlns:w16se="http://schemas.microsoft.com/office/word/2015/wordml/symex" xmlns:wpg="http://schemas.microsoft.com/office/word/2010/wordprocessingGroup" xmlns:wpi="http://schemas.microsoft.com/office/word/2010/wordprocessingInk" xmlns:wne="http://schemas.microsoft.com/office/word/2006/wordml" xmlns:wps="http://schemas.microsoft.com/office/word/2010/wordprocessingShape" mc:Ignorable="w14 w15 w16se w16cid wp14">
+<w:document xmlns:wpc="http://schemas.microsoft.com/office/word/2010/wordprocessingCanvas" xmlns:cx="http://schemas.microsoft.com/office/drawing/2014/chartex" xmlns:cx1="http://schemas.microsoft.com/office/drawing/2015/9/8/chartex" xmlns:cx2="http://schemas.microsoft.com/office/drawing/2015/10/21/chartex" xmlns:cx3="http://schemas.microsoft.com/office/drawing/2016/5/9/chartex" xmlns:cx4="http://schemas.microsoft.com/office/drawing/2016/5/10/chartex" xmlns:cx5="http://schemas.microsoft.com/office/drawing/2016/5/11/chartex" xmlns:cx6="http://schemas.microsoft.com/office/drawing/2016/5/12/chartex" xmlns:cx7="http://schemas.microsoft.com/office/drawing/2016/5/13/chartex" xmlns:cx8="http://schemas.microsoft.com/office/drawing/2016/5/14/chartex" xmlns:mc="http://schemas.openxmlformats.org/markup-compatibility/2006" xmlns:aink="http://schemas.microsoft.com/office/drawing/2016/ink" xmlns:am3d="http://schemas.microsoft.com/office/drawing/2017/model3d" xmlns:o="urn:schemas-microsoft-com:office:office" xmlns:r="http://schemas.openxmlformats.org/officeDocument/2006/relationships" xmlns:m="http://schemas.openxmlformats.org/officeDocument/2006/math" xmlns:v="urn:schemas-microsoft-com:vml" xmlns:wp14="http://schemas.microsoft.com/office/word/2010/wordprocessingDrawing" xmlns:wp="http://schemas.openxmlformats.org/drawingml/2006/wordprocessingDrawing" xmlns:w10="urn:schemas-microsoft-com:office:word" xmlns:w="http://schemas.openxmlformats.org/wordprocessingml/2006/main" xmlns:w14="http://schemas.microsoft.com/office/word/2010/wordml" xmlns:w15="http://schemas.microsoft.com/office/word/2012/wordml" xmlns:w16cex="http://schemas.microsoft.com/office/word/2018/wordml/cex" xmlns:w16cid="http://schemas.microsoft.com/office/word/2016/wordml/cid" xmlns:w16="http://schemas.microsoft.com/office/word/2018/wordml" xmlns:w16se="http://schemas.microsoft.com/office/word/2015/wordml/symex" xmlns:wpg="http://schemas.microsoft.com/office/word/2010/wordprocessingGroup" xmlns:wpi="http://schemas.microsoft.com/office/word/2010/wordprocessingInk" xmlns:wne="http://schemas.microsoft.com/office/word/2006/wordml" xmlns:wps="http://schemas.microsoft.com/office/word/2010/wordprocessingShape" mc:Ignorable="w14 w15 w16se w16cid w16 w16cex wp14">
   <w:body>
     <w:p>
       <w:pPr>
@@ -884,8 +884,6 @@
           </wp:inline>
         </w:drawing>
       </w:r>
-      <w:bookmarkStart w:id="0" w:name="_GoBack"/>
-      <w:bookmarkEnd w:id="0"/>
     </w:p>
     <w:p>
       <w:pPr>
@@ -2545,6 +2543,7 @@
               </w:rPr>
               <w:t>n</w:t>
             </w:r>
+            <w:proofErr w:type="spellStart"/>
             <w:r>
               <w:rPr>
                 <w:rFonts w:ascii="Consolas" w:hAnsi="Consolas"/>
@@ -2552,6 +2551,7 @@
               </w:rPr>
               <w:t>ull</w:t>
             </w:r>
+            <w:proofErr w:type="spellEnd"/>
           </w:p>
         </w:tc>
       </w:tr>
@@ -2748,12 +2748,14 @@
                 </w:rPr>
                 <w:t>c</w:t>
               </w:r>
+              <w:proofErr w:type="spellStart"/>
               <w:r>
                 <w:rPr>
                   <w:rStyle w:val="Hyperlink"/>
                 </w:rPr>
                 <w:t>auses</w:t>
               </w:r>
+              <w:proofErr w:type="spellEnd"/>
             </w:hyperlink>
           </w:p>
         </w:tc>
@@ -5376,10 +5378,12 @@
       <w:pPr>
         <w:pStyle w:val="Heading2"/>
       </w:pPr>
+      <w:proofErr w:type="spellStart"/>
       <w:r>
         <w:lastRenderedPageBreak/>
         <w:t>DonUni</w:t>
       </w:r>
+      <w:proofErr w:type="spellEnd"/>
       <w:r>
         <w:t xml:space="preserve"> - HTML and CSS</w:t>
       </w:r>
@@ -5748,12 +5752,14 @@
       <w:r>
         <w:rPr>
           <w:noProof/>
+          <w:highlight w:val="green"/>
         </w:rPr>
         <w:t>Navigation Bar (Header)</w:t>
       </w:r>
       <w:r>
         <w:rPr>
           <w:noProof/>
+          <w:highlight w:val="green"/>
         </w:rPr>
         <w:t xml:space="preserve"> (5)</w:t>
       </w:r>
@@ -6140,11 +6146,17 @@
       <w:r>
         <w:rPr>
           <w:noProof/>
+          <w:highlight w:val="green"/>
         </w:rPr>
         <w:t>Footer</w:t>
       </w:r>
     </w:p>
     <w:p>
+      <w:pPr>
+        <w:rPr>
+          <w:highlight w:val="green"/>
+        </w:rPr>
+      </w:pPr>
       <w:r>
         <w:rPr>
           <w:noProof/>
@@ -6201,24 +6213,28 @@
       <w:r>
         <w:rPr>
           <w:noProof/>
+          <w:highlight w:val="green"/>
         </w:rPr>
         <w:t>Register Page</w:t>
       </w:r>
       <w:r>
         <w:rPr>
           <w:noProof/>
+          <w:highlight w:val="green"/>
         </w:rPr>
         <w:t xml:space="preserve"> (</w:t>
       </w:r>
       <w:r>
         <w:rPr>
           <w:noProof/>
+          <w:highlight w:val="green"/>
         </w:rPr>
         <w:t>5</w:t>
       </w:r>
       <w:r>
         <w:rPr>
           <w:noProof/>
+          <w:highlight w:val="green"/>
         </w:rPr>
         <w:t>)</w:t>
       </w:r>
@@ -6598,24 +6614,28 @@
       <w:r>
         <w:rPr>
           <w:noProof/>
+          <w:highlight w:val="green"/>
         </w:rPr>
         <w:t>Login Page</w:t>
       </w:r>
       <w:r>
         <w:rPr>
           <w:noProof/>
+          <w:highlight w:val="green"/>
         </w:rPr>
         <w:t xml:space="preserve"> (</w:t>
       </w:r>
       <w:r>
         <w:rPr>
           <w:noProof/>
+          <w:highlight w:val="green"/>
         </w:rPr>
         <w:t>5</w:t>
       </w:r>
       <w:r>
         <w:rPr>
           <w:noProof/>
+          <w:highlight w:val="green"/>
         </w:rPr>
         <w:t>)</w:t>
       </w:r>
@@ -6865,9 +6885,15 @@
         <w:pStyle w:val="Heading3"/>
       </w:pPr>
       <w:r>
+        <w:rPr>
+          <w:highlight w:val="green"/>
+        </w:rPr>
         <w:t>Logout</w:t>
       </w:r>
       <w:r>
+        <w:rPr>
+          <w:highlight w:val="green"/>
+        </w:rPr>
         <w:t xml:space="preserve"> (5)</w:t>
       </w:r>
     </w:p>
@@ -7094,6 +7120,7 @@
       <w:r>
         <w:rPr>
           <w:noProof/>
+          <w:highlight w:val="green"/>
         </w:rPr>
         <w:lastRenderedPageBreak/>
         <w:t>Home Page</w:t>
@@ -7101,6 +7128,7 @@
       <w:r>
         <w:rPr>
           <w:noProof/>
+          <w:highlight w:val="green"/>
         </w:rPr>
         <w:t xml:space="preserve"> (5)</w:t>
       </w:r>
@@ -7603,13 +7631,22 @@
         <w:pStyle w:val="Heading3"/>
       </w:pPr>
       <w:r>
+        <w:rPr>
+          <w:highlight w:val="green"/>
+        </w:rPr>
         <w:lastRenderedPageBreak/>
         <w:t xml:space="preserve">Create </w:t>
       </w:r>
       <w:r>
+        <w:rPr>
+          <w:highlight w:val="green"/>
+        </w:rPr>
         <w:t>Cause</w:t>
       </w:r>
       <w:r>
+        <w:rPr>
+          <w:highlight w:val="green"/>
+        </w:rPr>
         <w:t xml:space="preserve"> (15)</w:t>
       </w:r>
     </w:p>
@@ -8118,16 +8155,28 @@
         <w:pStyle w:val="Heading3"/>
       </w:pPr>
       <w:r>
+        <w:rPr>
+          <w:highlight w:val="green"/>
+        </w:rPr>
         <w:lastRenderedPageBreak/>
         <w:t>Dashboard</w:t>
       </w:r>
       <w:r>
+        <w:rPr>
+          <w:highlight w:val="green"/>
+        </w:rPr>
         <w:t xml:space="preserve"> (2</w:t>
       </w:r>
       <w:r>
+        <w:rPr>
+          <w:highlight w:val="green"/>
+        </w:rPr>
         <w:t>5</w:t>
       </w:r>
       <w:r>
+        <w:rPr>
+          <w:highlight w:val="green"/>
+        </w:rPr>
         <w:t>)</w:t>
       </w:r>
     </w:p>
@@ -8336,15 +8385,99 @@
         <w:rPr>
           <w:lang w:val="bg-BG"/>
         </w:rPr>
-        <w:t xml:space="preserve">f there is at least </w:t>
-      </w:r>
+        <w:t xml:space="preserve">f </w:t>
+      </w:r>
+      <w:proofErr w:type="spellStart"/>
+      <w:r>
+        <w:rPr>
+          <w:lang w:val="bg-BG"/>
+        </w:rPr>
+        <w:t>there</w:t>
+      </w:r>
+      <w:proofErr w:type="spellEnd"/>
+      <w:r>
+        <w:rPr>
+          <w:lang w:val="bg-BG"/>
+        </w:rPr>
+        <w:t xml:space="preserve"> </w:t>
+      </w:r>
+      <w:proofErr w:type="spellStart"/>
+      <w:r>
+        <w:rPr>
+          <w:lang w:val="bg-BG"/>
+        </w:rPr>
+        <w:t>is</w:t>
+      </w:r>
+      <w:proofErr w:type="spellEnd"/>
+      <w:r>
+        <w:rPr>
+          <w:lang w:val="bg-BG"/>
+        </w:rPr>
+        <w:t xml:space="preserve"> </w:t>
+      </w:r>
+      <w:proofErr w:type="spellStart"/>
+      <w:r>
+        <w:rPr>
+          <w:lang w:val="bg-BG"/>
+        </w:rPr>
+        <w:t>at</w:t>
+      </w:r>
+      <w:proofErr w:type="spellEnd"/>
+      <w:r>
+        <w:rPr>
+          <w:lang w:val="bg-BG"/>
+        </w:rPr>
+        <w:t xml:space="preserve"> </w:t>
+      </w:r>
+      <w:proofErr w:type="spellStart"/>
+      <w:r>
+        <w:rPr>
+          <w:lang w:val="bg-BG"/>
+        </w:rPr>
+        <w:t>least</w:t>
+      </w:r>
+      <w:proofErr w:type="spellEnd"/>
+      <w:r>
+        <w:rPr>
+          <w:lang w:val="bg-BG"/>
+        </w:rPr>
+        <w:t xml:space="preserve"> </w:t>
+      </w:r>
+      <w:proofErr w:type="spellStart"/>
       <w:r>
         <w:rPr>
           <w:b/>
           <w:bCs/>
           <w:lang w:val="bg-BG"/>
         </w:rPr>
-        <w:t xml:space="preserve">one registered </w:t>
+        <w:t>one</w:t>
+      </w:r>
+      <w:proofErr w:type="spellEnd"/>
+      <w:r>
+        <w:rPr>
+          <w:b/>
+          <w:bCs/>
+          <w:lang w:val="bg-BG"/>
+        </w:rPr>
+        <w:t xml:space="preserve"> </w:t>
+      </w:r>
+      <w:proofErr w:type="spellStart"/>
+      <w:r>
+        <w:rPr>
+          <w:b/>
+          <w:bCs/>
+          <w:lang w:val="bg-BG"/>
+        </w:rPr>
+        <w:t>registered</w:t>
+      </w:r>
+      <w:proofErr w:type="spellEnd"/>
+      <w:r>
+        <w:rPr>
+          <w:b/>
+          <w:bCs/>
+          <w:lang w:val="bg-BG"/>
+        </w:rPr>
+        <w:t xml:space="preserve"> </w:t>
       </w:r>
       <w:r>
         <w:rPr>
@@ -8432,18 +8565,33 @@
         <w:pStyle w:val="Heading3"/>
       </w:pPr>
       <w:r>
+        <w:rPr>
+          <w:highlight w:val="green"/>
+        </w:rPr>
         <w:t>Cause</w:t>
       </w:r>
       <w:r>
+        <w:rPr>
+          <w:highlight w:val="green"/>
+        </w:rPr>
         <w:t xml:space="preserve"> Details</w:t>
       </w:r>
       <w:r>
+        <w:rPr>
+          <w:highlight w:val="green"/>
+        </w:rPr>
         <w:t xml:space="preserve"> (1</w:t>
       </w:r>
       <w:r>
+        <w:rPr>
+          <w:highlight w:val="green"/>
+        </w:rPr>
         <w:t>5</w:t>
       </w:r>
       <w:r>
+        <w:rPr>
+          <w:highlight w:val="green"/>
+        </w:rPr>
         <w:t>)</w:t>
       </w:r>
     </w:p>
@@ -8794,6 +8942,9 @@
         <w:pStyle w:val="Heading3"/>
       </w:pPr>
       <w:r>
+        <w:rPr>
+          <w:highlight w:val="green"/>
+        </w:rPr>
         <w:t>Edit Cause (15)</w:t>
       </w:r>
     </w:p>
@@ -9081,6 +9232,9 @@
         <w:pStyle w:val="Heading3"/>
       </w:pPr>
       <w:r>
+        <w:rPr>
+          <w:highlight w:val="green"/>
+        </w:rPr>
         <w:t>Delete Offer (5)</w:t>
       </w:r>
     </w:p>
@@ -9501,12 +9655,14 @@
       <w:r>
         <w:rPr>
           <w:noProof/>
+          <w:highlight w:val="green"/>
         </w:rPr>
         <w:t>Notifications</w:t>
       </w:r>
       <w:r>
         <w:rPr>
           <w:noProof/>
+          <w:highlight w:val="green"/>
         </w:rPr>
         <w:t xml:space="preserve"> (5)</w:t>
       </w:r>
@@ -9895,7 +10051,25 @@
           <w:bCs/>
           <w:u w:val="single"/>
         </w:rPr>
-        <w:t>Each view should have his own unique and properly named action (url), to be able to get the full points from each section</w:t>
+        <w:t>Each view should have his own unique and properly named action (</w:t>
+      </w:r>
+      <w:proofErr w:type="spellStart"/>
+      <w:r>
+        <w:rPr>
+          <w:b/>
+          <w:bCs/>
+          <w:u w:val="single"/>
+        </w:rPr>
+        <w:t>url</w:t>
+      </w:r>
+      <w:proofErr w:type="spellEnd"/>
+      <w:r>
+        <w:rPr>
+          <w:b/>
+          <w:bCs/>
+          <w:u w:val="single"/>
+        </w:rPr>
+        <w:t>), to be able to get the full points from each section</w:t>
       </w:r>
       <w:r>
         <w:rPr>
@@ -9946,6 +10120,7 @@
         </w:rPr>
         <w:t xml:space="preserve"> </w:t>
       </w:r>
+      <w:proofErr w:type="gramStart"/>
       <w:r>
         <w:rPr>
           <w:rFonts w:ascii="Consolas" w:hAnsi="Consolas"/>
@@ -9990,6 +10165,7 @@
           </mc:Fallback>
         </mc:AlternateContent>
       </w:r>
+      <w:proofErr w:type="gramEnd"/>
     </w:p>
     <w:p/>
     <w:sectPr>
@@ -10004,7 +10180,7 @@
 </file>
 
 <file path=word/endnotes.xml><?xml version="1.0" encoding="utf-8"?>
-<w:endnotes xmlns:wpc="http://schemas.microsoft.com/office/word/2010/wordprocessingCanvas" xmlns:cx="http://schemas.microsoft.com/office/drawing/2014/chartex" xmlns:cx1="http://schemas.microsoft.com/office/drawing/2015/9/8/chartex" xmlns:cx2="http://schemas.microsoft.com/office/drawing/2015/10/21/chartex" xmlns:cx3="http://schemas.microsoft.com/office/drawing/2016/5/9/chartex" xmlns:cx4="http://schemas.microsoft.com/office/drawing/2016/5/10/chartex" xmlns:cx5="http://schemas.microsoft.com/office/drawing/2016/5/11/chartex" xmlns:cx6="http://schemas.microsoft.com/office/drawing/2016/5/12/chartex" xmlns:cx7="http://schemas.microsoft.com/office/drawing/2016/5/13/chartex" xmlns:cx8="http://schemas.microsoft.com/office/drawing/2016/5/14/chartex" xmlns:mc="http://schemas.openxmlformats.org/markup-compatibility/2006" xmlns:aink="http://schemas.microsoft.com/office/drawing/2016/ink" xmlns:am3d="http://schemas.microsoft.com/office/drawing/2017/model3d" xmlns:o="urn:schemas-microsoft-com:office:office" xmlns:r="http://schemas.openxmlformats.org/officeDocument/2006/relationships" xmlns:m="http://schemas.openxmlformats.org/officeDocument/2006/math" xmlns:v="urn:schemas-microsoft-com:vml" xmlns:wp14="http://schemas.microsoft.com/office/word/2010/wordprocessingDrawing" xmlns:wp="http://schemas.openxmlformats.org/drawingml/2006/wordprocessingDrawing" xmlns:w10="urn:schemas-microsoft-com:office:word" xmlns:w="http://schemas.openxmlformats.org/wordprocessingml/2006/main" xmlns:w14="http://schemas.microsoft.com/office/word/2010/wordml" xmlns:w15="http://schemas.microsoft.com/office/word/2012/wordml" xmlns:w16cid="http://schemas.microsoft.com/office/word/2016/wordml/cid" xmlns:w16se="http://schemas.microsoft.com/office/word/2015/wordml/symex" xmlns:wpg="http://schemas.microsoft.com/office/word/2010/wordprocessingGroup" xmlns:wpi="http://schemas.microsoft.com/office/word/2010/wordprocessingInk" xmlns:wne="http://schemas.microsoft.com/office/word/2006/wordml" xmlns:wps="http://schemas.microsoft.com/office/word/2010/wordprocessingShape" mc:Ignorable="w14 w15 w16se w16cid wp14">
+<w:endnotes xmlns:wpc="http://schemas.microsoft.com/office/word/2010/wordprocessingCanvas" xmlns:cx="http://schemas.microsoft.com/office/drawing/2014/chartex" xmlns:cx1="http://schemas.microsoft.com/office/drawing/2015/9/8/chartex" xmlns:cx2="http://schemas.microsoft.com/office/drawing/2015/10/21/chartex" xmlns:cx3="http://schemas.microsoft.com/office/drawing/2016/5/9/chartex" xmlns:cx4="http://schemas.microsoft.com/office/drawing/2016/5/10/chartex" xmlns:cx5="http://schemas.microsoft.com/office/drawing/2016/5/11/chartex" xmlns:cx6="http://schemas.microsoft.com/office/drawing/2016/5/12/chartex" xmlns:cx7="http://schemas.microsoft.com/office/drawing/2016/5/13/chartex" xmlns:cx8="http://schemas.microsoft.com/office/drawing/2016/5/14/chartex" xmlns:mc="http://schemas.openxmlformats.org/markup-compatibility/2006" xmlns:aink="http://schemas.microsoft.com/office/drawing/2016/ink" xmlns:am3d="http://schemas.microsoft.com/office/drawing/2017/model3d" xmlns:o="urn:schemas-microsoft-com:office:office" xmlns:r="http://schemas.openxmlformats.org/officeDocument/2006/relationships" xmlns:m="http://schemas.openxmlformats.org/officeDocument/2006/math" xmlns:v="urn:schemas-microsoft-com:vml" xmlns:wp14="http://schemas.microsoft.com/office/word/2010/wordprocessingDrawing" xmlns:wp="http://schemas.openxmlformats.org/drawingml/2006/wordprocessingDrawing" xmlns:w10="urn:schemas-microsoft-com:office:word" xmlns:w="http://schemas.openxmlformats.org/wordprocessingml/2006/main" xmlns:w14="http://schemas.microsoft.com/office/word/2010/wordml" xmlns:w15="http://schemas.microsoft.com/office/word/2012/wordml" xmlns:w16cex="http://schemas.microsoft.com/office/word/2018/wordml/cex" xmlns:w16cid="http://schemas.microsoft.com/office/word/2016/wordml/cid" xmlns:w16="http://schemas.microsoft.com/office/word/2018/wordml" xmlns:w16se="http://schemas.microsoft.com/office/word/2015/wordml/symex" xmlns:wpg="http://schemas.microsoft.com/office/word/2010/wordprocessingGroup" xmlns:wpi="http://schemas.microsoft.com/office/word/2010/wordprocessingInk" xmlns:wne="http://schemas.microsoft.com/office/word/2006/wordml" xmlns:wps="http://schemas.microsoft.com/office/word/2010/wordprocessingShape" mc:Ignorable="w14 w15 w16se w16cid w16 w16cex wp14">
   <w:endnote w:type="separator" w:id="-1">
     <w:p>
       <w:pPr>
@@ -10029,7 +10205,7 @@
 </file>
 
 <file path=word/footer1.xml><?xml version="1.0" encoding="utf-8"?>
-<w:ftr xmlns:wpc="http://schemas.microsoft.com/office/word/2010/wordprocessingCanvas" xmlns:cx="http://schemas.microsoft.com/office/drawing/2014/chartex" xmlns:cx1="http://schemas.microsoft.com/office/drawing/2015/9/8/chartex" xmlns:cx2="http://schemas.microsoft.com/office/drawing/2015/10/21/chartex" xmlns:cx3="http://schemas.microsoft.com/office/drawing/2016/5/9/chartex" xmlns:cx4="http://schemas.microsoft.com/office/drawing/2016/5/10/chartex" xmlns:cx5="http://schemas.microsoft.com/office/drawing/2016/5/11/chartex" xmlns:cx6="http://schemas.microsoft.com/office/drawing/2016/5/12/chartex" xmlns:cx7="http://schemas.microsoft.com/office/drawing/2016/5/13/chartex" xmlns:cx8="http://schemas.microsoft.com/office/drawing/2016/5/14/chartex" xmlns:mc="http://schemas.openxmlformats.org/markup-compatibility/2006" xmlns:aink="http://schemas.microsoft.com/office/drawing/2016/ink" xmlns:am3d="http://schemas.microsoft.com/office/drawing/2017/model3d" xmlns:o="urn:schemas-microsoft-com:office:office" xmlns:r="http://schemas.openxmlformats.org/officeDocument/2006/relationships" xmlns:m="http://schemas.openxmlformats.org/officeDocument/2006/math" xmlns:v="urn:schemas-microsoft-com:vml" xmlns:wp14="http://schemas.microsoft.com/office/word/2010/wordprocessingDrawing" xmlns:wp="http://schemas.openxmlformats.org/drawingml/2006/wordprocessingDrawing" xmlns:w10="urn:schemas-microsoft-com:office:word" xmlns:w="http://schemas.openxmlformats.org/wordprocessingml/2006/main" xmlns:w14="http://schemas.microsoft.com/office/word/2010/wordml" xmlns:w15="http://schemas.microsoft.com/office/word/2012/wordml" xmlns:w16cid="http://schemas.microsoft.com/office/word/2016/wordml/cid" xmlns:w16se="http://schemas.microsoft.com/office/word/2015/wordml/symex" xmlns:wpg="http://schemas.microsoft.com/office/word/2010/wordprocessingGroup" xmlns:wpi="http://schemas.microsoft.com/office/word/2010/wordprocessingInk" xmlns:wne="http://schemas.microsoft.com/office/word/2006/wordml" xmlns:wps="http://schemas.microsoft.com/office/word/2010/wordprocessingShape" mc:Ignorable="w14 w15 w16se w16cid wp14">
+<w:ftr xmlns:wpc="http://schemas.microsoft.com/office/word/2010/wordprocessingCanvas" xmlns:cx="http://schemas.microsoft.com/office/drawing/2014/chartex" xmlns:cx1="http://schemas.microsoft.com/office/drawing/2015/9/8/chartex" xmlns:cx2="http://schemas.microsoft.com/office/drawing/2015/10/21/chartex" xmlns:cx3="http://schemas.microsoft.com/office/drawing/2016/5/9/chartex" xmlns:cx4="http://schemas.microsoft.com/office/drawing/2016/5/10/chartex" xmlns:cx5="http://schemas.microsoft.com/office/drawing/2016/5/11/chartex" xmlns:cx6="http://schemas.microsoft.com/office/drawing/2016/5/12/chartex" xmlns:cx7="http://schemas.microsoft.com/office/drawing/2016/5/13/chartex" xmlns:cx8="http://schemas.microsoft.com/office/drawing/2016/5/14/chartex" xmlns:mc="http://schemas.openxmlformats.org/markup-compatibility/2006" xmlns:aink="http://schemas.microsoft.com/office/drawing/2016/ink" xmlns:am3d="http://schemas.microsoft.com/office/drawing/2017/model3d" xmlns:o="urn:schemas-microsoft-com:office:office" xmlns:r="http://schemas.openxmlformats.org/officeDocument/2006/relationships" xmlns:m="http://schemas.openxmlformats.org/officeDocument/2006/math" xmlns:v="urn:schemas-microsoft-com:vml" xmlns:wp14="http://schemas.microsoft.com/office/word/2010/wordprocessingDrawing" xmlns:wp="http://schemas.openxmlformats.org/drawingml/2006/wordprocessingDrawing" xmlns:w10="urn:schemas-microsoft-com:office:word" xmlns:w="http://schemas.openxmlformats.org/wordprocessingml/2006/main" xmlns:w14="http://schemas.microsoft.com/office/word/2010/wordml" xmlns:w15="http://schemas.microsoft.com/office/word/2012/wordml" xmlns:w16cex="http://schemas.microsoft.com/office/word/2018/wordml/cex" xmlns:w16cid="http://schemas.microsoft.com/office/word/2016/wordml/cid" xmlns:w16="http://schemas.microsoft.com/office/word/2018/wordml" xmlns:w16se="http://schemas.microsoft.com/office/word/2015/wordml/symex" xmlns:wpg="http://schemas.microsoft.com/office/word/2010/wordprocessingGroup" xmlns:wpi="http://schemas.microsoft.com/office/word/2010/wordprocessingInk" xmlns:wne="http://schemas.microsoft.com/office/word/2006/wordml" xmlns:wps="http://schemas.microsoft.com/office/word/2010/wordprocessingShape" mc:Ignorable="w14 w15 w16se w16cid w16 w16cex wp14">
   <w:p>
     <w:pPr>
       <w:pStyle w:val="Footer"/>
@@ -10794,7 +10970,7 @@
                                     <pic:pic xmlns:pic="http://schemas.openxmlformats.org/drawingml/2006/picture">
                                       <pic:nvPicPr>
                                         <pic:cNvPr id="0" name="Picture 14">
-                                          <a:hlinkClick r:id="rId4"/>
+                                          <a:hlinkClick r:id="rId1"/>
                                         </pic:cNvPr>
                                         <pic:cNvPicPr>
                                           <a:picLocks noChangeAspect="1" noChangeArrowheads="1"/>
@@ -11391,7 +11567,7 @@
                           <wp:extent cx="167005" cy="203387"/>
                           <wp:effectExtent l="0" t="0" r="4445" b="6350"/>
                           <wp:docPr id="15" name="Picture 15">
-                            <a:hlinkClick xmlns:a="http://schemas.openxmlformats.org/drawingml/2006/main" r:id="rId6"/>
+                            <a:hlinkClick xmlns:a="http://schemas.openxmlformats.org/drawingml/2006/main" r:id="rId27"/>
                           </wp:docPr>
                           <wp:cNvGraphicFramePr>
                             <a:graphicFrameLocks xmlns:a="http://schemas.openxmlformats.org/drawingml/2006/main" noChangeAspect="1"/>
@@ -11401,14 +11577,14 @@
                               <pic:pic xmlns:pic="http://schemas.openxmlformats.org/drawingml/2006/picture">
                                 <pic:nvPicPr>
                                   <pic:cNvPr id="0" name="Picture 16">
-                                    <a:hlinkClick r:id="rId6"/>
+                                    <a:hlinkClick r:id="rId27"/>
                                   </pic:cNvPr>
                                   <pic:cNvPicPr>
                                     <a:picLocks noChangeAspect="1" noChangeArrowheads="1"/>
                                   </pic:cNvPicPr>
                                 </pic:nvPicPr>
                                 <pic:blipFill>
-                                  <a:blip r:embed="rId7">
+                                  <a:blip r:embed="rId28">
                                     <a:extLst>
                                       <a:ext uri="{28A0092B-C50C-407E-A947-70E740481C1C}">
                                         <a14:useLocalDpi xmlns:a14="http://schemas.microsoft.com/office/drawing/2010/main" val="0"/>
@@ -11474,7 +11650,7 @@
                                   </pic:cNvPicPr>
                                 </pic:nvPicPr>
                                 <pic:blipFill>
-                                  <a:blip r:embed="rId8">
+                                  <a:blip r:embed="rId29">
                                     <a:extLst>
                                       <a:ext uri="{28A0092B-C50C-407E-A947-70E740481C1C}">
                                         <a14:useLocalDpi xmlns:a14="http://schemas.microsoft.com/office/drawing/2010/main" val="0"/>
@@ -11524,7 +11700,7 @@
                           <wp:extent cx="200152" cy="200152"/>
                           <wp:effectExtent l="0" t="0" r="9525" b="9525"/>
                           <wp:docPr id="25" name="Picture 25" title="Software University @ Facebook">
-                            <a:hlinkClick xmlns:a="http://schemas.openxmlformats.org/drawingml/2006/main" r:id="rId9"/>
+                            <a:hlinkClick xmlns:a="http://schemas.openxmlformats.org/drawingml/2006/main" r:id="rId30"/>
                           </wp:docPr>
                           <wp:cNvGraphicFramePr>
                             <a:graphicFrameLocks xmlns:a="http://schemas.openxmlformats.org/drawingml/2006/main"/>
@@ -11534,12 +11710,12 @@
                               <pic:pic xmlns:pic="http://schemas.openxmlformats.org/drawingml/2006/picture">
                                 <pic:nvPicPr>
                                   <pic:cNvPr id="25" name="Picture 25" title="Software University @ Facebook">
-                                    <a:hlinkClick r:id="rId9"/>
+                                    <a:hlinkClick r:id="rId30"/>
                                   </pic:cNvPr>
                                   <pic:cNvPicPr/>
                                 </pic:nvPicPr>
                                 <pic:blipFill>
-                                  <a:blip r:embed="rId10"/>
+                                  <a:blip r:embed="rId31"/>
                                   <a:stretch>
                                     <a:fillRect/>
                                   </a:stretch>
@@ -11577,7 +11753,7 @@
                           <wp:extent cx="200152" cy="200152"/>
                           <wp:effectExtent l="0" t="0" r="9525" b="9525"/>
                           <wp:docPr id="26" name="Picture 26" title="Software University @ Twitter">
-                            <a:hlinkClick xmlns:a="http://schemas.openxmlformats.org/drawingml/2006/main" r:id="rId11"/>
+                            <a:hlinkClick xmlns:a="http://schemas.openxmlformats.org/drawingml/2006/main" r:id="rId32"/>
                           </wp:docPr>
                           <wp:cNvGraphicFramePr>
                             <a:graphicFrameLocks xmlns:a="http://schemas.openxmlformats.org/drawingml/2006/main"/>
@@ -11587,12 +11763,12 @@
                               <pic:pic xmlns:pic="http://schemas.openxmlformats.org/drawingml/2006/picture">
                                 <pic:nvPicPr>
                                   <pic:cNvPr id="26" name="Picture 26" title="Software University @ Twitter">
-                                    <a:hlinkClick r:id="rId11"/>
+                                    <a:hlinkClick r:id="rId32"/>
                                   </pic:cNvPr>
                                   <pic:cNvPicPr/>
                                 </pic:nvPicPr>
                                 <pic:blipFill>
-                                  <a:blip r:embed="rId12"/>
+                                  <a:blip r:embed="rId33"/>
                                   <a:stretch>
                                     <a:fillRect/>
                                   </a:stretch>
@@ -11630,7 +11806,7 @@
                           <wp:extent cx="200152" cy="200152"/>
                           <wp:effectExtent l="0" t="0" r="9525" b="9525"/>
                           <wp:docPr id="27" name="Picture 27" title="Software University @ YouTube">
-                            <a:hlinkClick xmlns:a="http://schemas.openxmlformats.org/drawingml/2006/main" r:id="rId13"/>
+                            <a:hlinkClick xmlns:a="http://schemas.openxmlformats.org/drawingml/2006/main" r:id="rId34"/>
                           </wp:docPr>
                           <wp:cNvGraphicFramePr>
                             <a:graphicFrameLocks xmlns:a="http://schemas.openxmlformats.org/drawingml/2006/main"/>
@@ -11640,12 +11816,12 @@
                               <pic:pic xmlns:pic="http://schemas.openxmlformats.org/drawingml/2006/picture">
                                 <pic:nvPicPr>
                                   <pic:cNvPr id="27" name="Picture 27" title="Software University @ YouTube">
-                                    <a:hlinkClick r:id="rId13"/>
+                                    <a:hlinkClick r:id="rId34"/>
                                   </pic:cNvPr>
                                   <pic:cNvPicPr/>
                                 </pic:nvPicPr>
                                 <pic:blipFill>
-                                  <a:blip r:embed="rId14"/>
+                                  <a:blip r:embed="rId35"/>
                                   <a:stretch>
                                     <a:fillRect/>
                                   </a:stretch>
@@ -11683,7 +11859,7 @@
                           <wp:extent cx="190500" cy="190500"/>
                           <wp:effectExtent l="0" t="0" r="0" b="0"/>
                           <wp:docPr id="13" name="Picture 13">
-                            <a:hlinkClick xmlns:a="http://schemas.openxmlformats.org/drawingml/2006/main" r:id="rId15"/>
+                            <a:hlinkClick xmlns:a="http://schemas.openxmlformats.org/drawingml/2006/main" r:id="rId36"/>
                           </wp:docPr>
                           <wp:cNvGraphicFramePr>
                             <a:graphicFrameLocks xmlns:a="http://schemas.openxmlformats.org/drawingml/2006/main" noChangeAspect="1"/>
@@ -11693,14 +11869,14 @@
                               <pic:pic xmlns:pic="http://schemas.openxmlformats.org/drawingml/2006/picture">
                                 <pic:nvPicPr>
                                   <pic:cNvPr id="0" name="Picture 28">
-                                    <a:hlinkClick r:id="rId15"/>
+                                    <a:hlinkClick r:id="rId36"/>
                                   </pic:cNvPr>
                                   <pic:cNvPicPr>
                                     <a:picLocks noChangeAspect="1" noChangeArrowheads="1"/>
                                   </pic:cNvPicPr>
                                 </pic:nvPicPr>
                                 <pic:blipFill>
-                                  <a:blip r:embed="rId16">
+                                  <a:blip r:embed="rId37">
                                     <a:extLst>
                                       <a:ext uri="{28A0092B-C50C-407E-A947-70E740481C1C}">
                                         <a14:useLocalDpi xmlns:a14="http://schemas.microsoft.com/office/drawing/2010/main" val="0"/>
@@ -11749,7 +11925,7 @@
                           <wp:extent cx="176530" cy="176530"/>
                           <wp:effectExtent l="0" t="0" r="0" b="0"/>
                           <wp:docPr id="12" name="Picture 12">
-                            <a:hlinkClick xmlns:a="http://schemas.openxmlformats.org/drawingml/2006/main" r:id="rId17"/>
+                            <a:hlinkClick xmlns:a="http://schemas.openxmlformats.org/drawingml/2006/main" r:id="rId38"/>
                           </wp:docPr>
                           <wp:cNvGraphicFramePr>
                             <a:graphicFrameLocks xmlns:a="http://schemas.openxmlformats.org/drawingml/2006/main" noChangeAspect="1"/>
@@ -11759,14 +11935,14 @@
                               <pic:pic xmlns:pic="http://schemas.openxmlformats.org/drawingml/2006/picture">
                                 <pic:nvPicPr>
                                   <pic:cNvPr id="0" name="Picture 29">
-                                    <a:hlinkClick r:id="rId17"/>
+                                    <a:hlinkClick r:id="rId38"/>
                                   </pic:cNvPr>
                                   <pic:cNvPicPr>
                                     <a:picLocks noChangeAspect="1" noChangeArrowheads="1"/>
                                   </pic:cNvPicPr>
                                 </pic:nvPicPr>
                                 <pic:blipFill>
-                                  <a:blip r:embed="rId18">
+                                  <a:blip r:embed="rId39">
                                     <a:extLst>
                                       <a:ext uri="{28A0092B-C50C-407E-A947-70E740481C1C}">
                                         <a14:useLocalDpi xmlns:a14="http://schemas.microsoft.com/office/drawing/2010/main" val="0"/>
@@ -11815,7 +11991,7 @@
                           <wp:extent cx="200152" cy="200152"/>
                           <wp:effectExtent l="0" t="0" r="9525" b="9525"/>
                           <wp:docPr id="30" name="Picture 30" title="Software University @ SlideShare">
-                            <a:hlinkClick xmlns:a="http://schemas.openxmlformats.org/drawingml/2006/main" r:id="rId19"/>
+                            <a:hlinkClick xmlns:a="http://schemas.openxmlformats.org/drawingml/2006/main" r:id="rId40"/>
                           </wp:docPr>
                           <wp:cNvGraphicFramePr>
                             <a:graphicFrameLocks xmlns:a="http://schemas.openxmlformats.org/drawingml/2006/main"/>
@@ -11825,12 +12001,12 @@
                               <pic:pic xmlns:pic="http://schemas.openxmlformats.org/drawingml/2006/picture">
                                 <pic:nvPicPr>
                                   <pic:cNvPr id="30" name="Picture 30" title="Software University @ SlideShare">
-                                    <a:hlinkClick r:id="rId19"/>
+                                    <a:hlinkClick r:id="rId40"/>
                                   </pic:cNvPr>
                                   <pic:cNvPicPr/>
                                 </pic:nvPicPr>
                                 <pic:blipFill>
-                                  <a:blip r:embed="rId20"/>
+                                  <a:blip r:embed="rId41"/>
                                   <a:stretch>
                                     <a:fillRect/>
                                   </a:stretch>
@@ -11868,7 +12044,7 @@
                           <wp:extent cx="215153" cy="209247"/>
                           <wp:effectExtent l="0" t="0" r="0" b="635"/>
                           <wp:docPr id="11" name="Picture 11">
-                            <a:hlinkClick xmlns:a="http://schemas.openxmlformats.org/drawingml/2006/main" r:id="rId21"/>
+                            <a:hlinkClick xmlns:a="http://schemas.openxmlformats.org/drawingml/2006/main" r:id="rId42"/>
                           </wp:docPr>
                           <wp:cNvGraphicFramePr>
                             <a:graphicFrameLocks xmlns:a="http://schemas.openxmlformats.org/drawingml/2006/main" noChangeAspect="1"/>
@@ -11878,14 +12054,14 @@
                               <pic:pic xmlns:pic="http://schemas.openxmlformats.org/drawingml/2006/picture">
                                 <pic:nvPicPr>
                                   <pic:cNvPr id="0" name="Picture 31">
-                                    <a:hlinkClick r:id="rId21"/>
+                                    <a:hlinkClick r:id="rId42"/>
                                   </pic:cNvPr>
                                   <pic:cNvPicPr>
                                     <a:picLocks noChangeAspect="1" noChangeArrowheads="1"/>
                                   </pic:cNvPicPr>
                                 </pic:nvPicPr>
                                 <pic:blipFill>
-                                  <a:blip r:embed="rId22">
+                                  <a:blip r:embed="rId43">
                                     <a:extLst>
                                       <a:ext uri="{28A0092B-C50C-407E-A947-70E740481C1C}">
                                         <a14:useLocalDpi xmlns:a14="http://schemas.microsoft.com/office/drawing/2010/main" val="0"/>
@@ -11934,7 +12110,7 @@
                           <wp:extent cx="200152" cy="200152"/>
                           <wp:effectExtent l="0" t="0" r="9525" b="9525"/>
                           <wp:docPr id="32" name="Picture 32" title="Software University: Email Us">
-                            <a:hlinkClick xmlns:a="http://schemas.openxmlformats.org/drawingml/2006/main" r:id="rId23"/>
+                            <a:hlinkClick xmlns:a="http://schemas.openxmlformats.org/drawingml/2006/main" r:id="rId44"/>
                           </wp:docPr>
                           <wp:cNvGraphicFramePr>
                             <a:graphicFrameLocks xmlns:a="http://schemas.openxmlformats.org/drawingml/2006/main"/>
@@ -11944,12 +12120,12 @@
                               <pic:pic xmlns:pic="http://schemas.openxmlformats.org/drawingml/2006/picture">
                                 <pic:nvPicPr>
                                   <pic:cNvPr id="32" name="Picture 32" title="Software University: Email Us">
-                                    <a:hlinkClick r:id="rId23"/>
+                                    <a:hlinkClick r:id="rId44"/>
                                   </pic:cNvPr>
                                   <pic:cNvPicPr/>
                                 </pic:nvPicPr>
                                 <pic:blipFill>
-                                  <a:blip r:embed="rId24"/>
+                                  <a:blip r:embed="rId45"/>
                                   <a:stretch>
                                     <a:fillRect/>
                                   </a:stretch>
@@ -11987,7 +12163,7 @@
 </file>
 
 <file path=word/footnotes.xml><?xml version="1.0" encoding="utf-8"?>
-<w:footnotes xmlns:wpc="http://schemas.microsoft.com/office/word/2010/wordprocessingCanvas" xmlns:cx="http://schemas.microsoft.com/office/drawing/2014/chartex" xmlns:cx1="http://schemas.microsoft.com/office/drawing/2015/9/8/chartex" xmlns:cx2="http://schemas.microsoft.com/office/drawing/2015/10/21/chartex" xmlns:cx3="http://schemas.microsoft.com/office/drawing/2016/5/9/chartex" xmlns:cx4="http://schemas.microsoft.com/office/drawing/2016/5/10/chartex" xmlns:cx5="http://schemas.microsoft.com/office/drawing/2016/5/11/chartex" xmlns:cx6="http://schemas.microsoft.com/office/drawing/2016/5/12/chartex" xmlns:cx7="http://schemas.microsoft.com/office/drawing/2016/5/13/chartex" xmlns:cx8="http://schemas.microsoft.com/office/drawing/2016/5/14/chartex" xmlns:mc="http://schemas.openxmlformats.org/markup-compatibility/2006" xmlns:aink="http://schemas.microsoft.com/office/drawing/2016/ink" xmlns:am3d="http://schemas.microsoft.com/office/drawing/2017/model3d" xmlns:o="urn:schemas-microsoft-com:office:office" xmlns:r="http://schemas.openxmlformats.org/officeDocument/2006/relationships" xmlns:m="http://schemas.openxmlformats.org/officeDocument/2006/math" xmlns:v="urn:schemas-microsoft-com:vml" xmlns:wp14="http://schemas.microsoft.com/office/word/2010/wordprocessingDrawing" xmlns:wp="http://schemas.openxmlformats.org/drawingml/2006/wordprocessingDrawing" xmlns:w10="urn:schemas-microsoft-com:office:word" xmlns:w="http://schemas.openxmlformats.org/wordprocessingml/2006/main" xmlns:w14="http://schemas.microsoft.com/office/word/2010/wordml" xmlns:w15="http://schemas.microsoft.com/office/word/2012/wordml" xmlns:w16cid="http://schemas.microsoft.com/office/word/2016/wordml/cid" xmlns:w16se="http://schemas.microsoft.com/office/word/2015/wordml/symex" xmlns:wpg="http://schemas.microsoft.com/office/word/2010/wordprocessingGroup" xmlns:wpi="http://schemas.microsoft.com/office/word/2010/wordprocessingInk" xmlns:wne="http://schemas.microsoft.com/office/word/2006/wordml" xmlns:wps="http://schemas.microsoft.com/office/word/2010/wordprocessingShape" mc:Ignorable="w14 w15 w16se w16cid wp14">
+<w:footnotes xmlns:wpc="http://schemas.microsoft.com/office/word/2010/wordprocessingCanvas" xmlns:cx="http://schemas.microsoft.com/office/drawing/2014/chartex" xmlns:cx1="http://schemas.microsoft.com/office/drawing/2015/9/8/chartex" xmlns:cx2="http://schemas.microsoft.com/office/drawing/2015/10/21/chartex" xmlns:cx3="http://schemas.microsoft.com/office/drawing/2016/5/9/chartex" xmlns:cx4="http://schemas.microsoft.com/office/drawing/2016/5/10/chartex" xmlns:cx5="http://schemas.microsoft.com/office/drawing/2016/5/11/chartex" xmlns:cx6="http://schemas.microsoft.com/office/drawing/2016/5/12/chartex" xmlns:cx7="http://schemas.microsoft.com/office/drawing/2016/5/13/chartex" xmlns:cx8="http://schemas.microsoft.com/office/drawing/2016/5/14/chartex" xmlns:mc="http://schemas.openxmlformats.org/markup-compatibility/2006" xmlns:aink="http://schemas.microsoft.com/office/drawing/2016/ink" xmlns:am3d="http://schemas.microsoft.com/office/drawing/2017/model3d" xmlns:o="urn:schemas-microsoft-com:office:office" xmlns:r="http://schemas.openxmlformats.org/officeDocument/2006/relationships" xmlns:m="http://schemas.openxmlformats.org/officeDocument/2006/math" xmlns:v="urn:schemas-microsoft-com:vml" xmlns:wp14="http://schemas.microsoft.com/office/word/2010/wordprocessingDrawing" xmlns:wp="http://schemas.openxmlformats.org/drawingml/2006/wordprocessingDrawing" xmlns:w10="urn:schemas-microsoft-com:office:word" xmlns:w="http://schemas.openxmlformats.org/wordprocessingml/2006/main" xmlns:w14="http://schemas.microsoft.com/office/word/2010/wordml" xmlns:w15="http://schemas.microsoft.com/office/word/2012/wordml" xmlns:w16cex="http://schemas.microsoft.com/office/word/2018/wordml/cex" xmlns:w16cid="http://schemas.microsoft.com/office/word/2016/wordml/cid" xmlns:w16="http://schemas.microsoft.com/office/word/2018/wordml" xmlns:w16se="http://schemas.microsoft.com/office/word/2015/wordml/symex" xmlns:wpg="http://schemas.microsoft.com/office/word/2010/wordprocessingGroup" xmlns:wpi="http://schemas.microsoft.com/office/word/2010/wordprocessingInk" xmlns:wne="http://schemas.microsoft.com/office/word/2006/wordml" xmlns:wps="http://schemas.microsoft.com/office/word/2010/wordprocessingShape" mc:Ignorable="w14 w15 w16se w16cid w16 w16cex wp14">
   <w:footnote w:type="separator" w:id="-1">
     <w:p>
       <w:pPr>
@@ -12012,7 +12188,7 @@
 </file>
 
 <file path=word/numbering.xml><?xml version="1.0" encoding="utf-8"?>
-<w:numbering xmlns:wpc="http://schemas.microsoft.com/office/word/2010/wordprocessingCanvas" xmlns:cx="http://schemas.microsoft.com/office/drawing/2014/chartex" xmlns:cx1="http://schemas.microsoft.com/office/drawing/2015/9/8/chartex" xmlns:cx2="http://schemas.microsoft.com/office/drawing/2015/10/21/chartex" xmlns:cx3="http://schemas.microsoft.com/office/drawing/2016/5/9/chartex" xmlns:cx4="http://schemas.microsoft.com/office/drawing/2016/5/10/chartex" xmlns:cx5="http://schemas.microsoft.com/office/drawing/2016/5/11/chartex" xmlns:cx6="http://schemas.microsoft.com/office/drawing/2016/5/12/chartex" xmlns:cx7="http://schemas.microsoft.com/office/drawing/2016/5/13/chartex" xmlns:cx8="http://schemas.microsoft.com/office/drawing/2016/5/14/chartex" xmlns:mc="http://schemas.openxmlformats.org/markup-compatibility/2006" xmlns:aink="http://schemas.microsoft.com/office/drawing/2016/ink" xmlns:am3d="http://schemas.microsoft.com/office/drawing/2017/model3d" xmlns:o="urn:schemas-microsoft-com:office:office" xmlns:r="http://schemas.openxmlformats.org/officeDocument/2006/relationships" xmlns:m="http://schemas.openxmlformats.org/officeDocument/2006/math" xmlns:v="urn:schemas-microsoft-com:vml" xmlns:wp14="http://schemas.microsoft.com/office/word/2010/wordprocessingDrawing" xmlns:wp="http://schemas.openxmlformats.org/drawingml/2006/wordprocessingDrawing" xmlns:w10="urn:schemas-microsoft-com:office:word" xmlns:w="http://schemas.openxmlformats.org/wordprocessingml/2006/main" xmlns:w14="http://schemas.microsoft.com/office/word/2010/wordml" xmlns:w15="http://schemas.microsoft.com/office/word/2012/wordml" xmlns:w16cid="http://schemas.microsoft.com/office/word/2016/wordml/cid" xmlns:w16se="http://schemas.microsoft.com/office/word/2015/wordml/symex" xmlns:wpg="http://schemas.microsoft.com/office/word/2010/wordprocessingGroup" xmlns:wpi="http://schemas.microsoft.com/office/word/2010/wordprocessingInk" xmlns:wne="http://schemas.microsoft.com/office/word/2006/wordml" xmlns:wps="http://schemas.microsoft.com/office/word/2010/wordprocessingShape" mc:Ignorable="w14 w15 w16se w16cid wp14">
+<w:numbering xmlns:wpc="http://schemas.microsoft.com/office/word/2010/wordprocessingCanvas" xmlns:cx="http://schemas.microsoft.com/office/drawing/2014/chartex" xmlns:cx1="http://schemas.microsoft.com/office/drawing/2015/9/8/chartex" xmlns:cx2="http://schemas.microsoft.com/office/drawing/2015/10/21/chartex" xmlns:cx3="http://schemas.microsoft.com/office/drawing/2016/5/9/chartex" xmlns:cx4="http://schemas.microsoft.com/office/drawing/2016/5/10/chartex" xmlns:cx5="http://schemas.microsoft.com/office/drawing/2016/5/11/chartex" xmlns:cx6="http://schemas.microsoft.com/office/drawing/2016/5/12/chartex" xmlns:cx7="http://schemas.microsoft.com/office/drawing/2016/5/13/chartex" xmlns:cx8="http://schemas.microsoft.com/office/drawing/2016/5/14/chartex" xmlns:mc="http://schemas.openxmlformats.org/markup-compatibility/2006" xmlns:aink="http://schemas.microsoft.com/office/drawing/2016/ink" xmlns:am3d="http://schemas.microsoft.com/office/drawing/2017/model3d" xmlns:o="urn:schemas-microsoft-com:office:office" xmlns:r="http://schemas.openxmlformats.org/officeDocument/2006/relationships" xmlns:m="http://schemas.openxmlformats.org/officeDocument/2006/math" xmlns:v="urn:schemas-microsoft-com:vml" xmlns:wp14="http://schemas.microsoft.com/office/word/2010/wordprocessingDrawing" xmlns:wp="http://schemas.openxmlformats.org/drawingml/2006/wordprocessingDrawing" xmlns:w10="urn:schemas-microsoft-com:office:word" xmlns:w="http://schemas.openxmlformats.org/wordprocessingml/2006/main" xmlns:w14="http://schemas.microsoft.com/office/word/2010/wordml" xmlns:w15="http://schemas.microsoft.com/office/word/2012/wordml" xmlns:w16cex="http://schemas.microsoft.com/office/word/2018/wordml/cex" xmlns:w16cid="http://schemas.microsoft.com/office/word/2016/wordml/cid" xmlns:w16="http://schemas.microsoft.com/office/word/2018/wordml" xmlns:w16se="http://schemas.microsoft.com/office/word/2015/wordml/symex" xmlns:wpg="http://schemas.microsoft.com/office/word/2010/wordprocessingGroup" xmlns:wpi="http://schemas.microsoft.com/office/word/2010/wordprocessingInk" xmlns:wne="http://schemas.microsoft.com/office/word/2006/wordml" xmlns:wps="http://schemas.microsoft.com/office/word/2010/wordprocessingShape" mc:Ignorable="w14 w15 w16se w16cid w16 w16cex wp14">
   <w:abstractNum w:abstractNumId="0" w15:restartNumberingAfterBreak="0">
     <w:nsid w:val="00B25F9A"/>
     <w:multiLevelType w:val="hybridMultilevel"/>
@@ -15042,7 +15218,7 @@
 </file>
 
 <file path=word/styles.xml><?xml version="1.0" encoding="utf-8"?>
-<w:styles xmlns:mc="http://schemas.openxmlformats.org/markup-compatibility/2006" xmlns:r="http://schemas.openxmlformats.org/officeDocument/2006/relationships" xmlns:w="http://schemas.openxmlformats.org/wordprocessingml/2006/main" xmlns:w14="http://schemas.microsoft.com/office/word/2010/wordml" xmlns:w15="http://schemas.microsoft.com/office/word/2012/wordml" xmlns:w16cid="http://schemas.microsoft.com/office/word/2016/wordml/cid" xmlns:w16se="http://schemas.microsoft.com/office/word/2015/wordml/symex" mc:Ignorable="w14 w15 w16se w16cid">
+<w:styles xmlns:mc="http://schemas.openxmlformats.org/markup-compatibility/2006" xmlns:r="http://schemas.openxmlformats.org/officeDocument/2006/relationships" xmlns:w="http://schemas.openxmlformats.org/wordprocessingml/2006/main" xmlns:w14="http://schemas.microsoft.com/office/word/2010/wordml" xmlns:w15="http://schemas.microsoft.com/office/word/2012/wordml" xmlns:w16cex="http://schemas.microsoft.com/office/word/2018/wordml/cex" xmlns:w16cid="http://schemas.microsoft.com/office/word/2016/wordml/cid" xmlns:w16="http://schemas.microsoft.com/office/word/2018/wordml" xmlns:w16se="http://schemas.microsoft.com/office/word/2015/wordml/symex" mc:Ignorable="w14 w15 w16se w16cid w16 w16cex">
   <w:docDefaults>
     <w:rPrDefault>
       <w:rPr>
@@ -15566,7 +15742,6 @@
     <w:uiPriority w:val="1"/>
     <w:semiHidden/>
     <w:unhideWhenUsed/>
-    <w:rsid w:val="00810166"/>
   </w:style>
   <w:style w:type="table" w:default="1" w:styleId="TableNormal">
     <w:name w:val="Normal Table"/>
@@ -15588,7 +15763,6 @@
     <w:uiPriority w:val="99"/>
     <w:semiHidden/>
     <w:unhideWhenUsed/>
-    <w:rsid w:val="00810166"/>
   </w:style>
   <w:style w:type="character" w:customStyle="1" w:styleId="Heading1Char">
     <w:name w:val="Heading 1 Char"/>

</xml_diff>